<commit_message>
Actualizado manual de usuario y creado videotutorial.
</commit_message>
<xml_diff>
--- a/Docs/Tutorials/userManual.docx
+++ b/Docs/Tutorials/userManual.docx
@@ -712,41 +712,245 @@
         <w:rPr>
           <w:rFonts w:ascii="Times New Roman" w:hAnsi="Times New Roman" w:cs="Times New Roman"/>
         </w:rPr>
-        <w:t xml:space="preserve">progreso </w:t>
+        <w:t>progreso encima de la lista de elementos. Una vez que se hayan cargado los datos, se le mostrar</w:t>
+      </w:r>
+      <w:r>
+        <w:rPr>
+          <w:rFonts w:ascii="Times New Roman" w:eastAsia="Helvetica" w:hAnsi="Times New Roman" w:cs="Times New Roman"/>
+        </w:rPr>
+        <w:t>á al usuario un mensaje indicándole el éxito de la operación.</w:t>
+      </w:r>
+    </w:p>
+    <w:p>
+      <w:pPr>
+        <w:jc w:val="both"/>
+        <w:rPr>
+          <w:rFonts w:ascii="Times New Roman" w:hAnsi="Times New Roman" w:cs="Times New Roman"/>
+        </w:rPr>
+      </w:pPr>
+      <w:r>
+        <w:rPr>
+          <w:rFonts w:ascii="Times New Roman" w:hAnsi="Times New Roman" w:cs="Times New Roman"/>
+        </w:rPr>
+        <w:t>En el caso de que no se disponga de conexi</w:t>
+      </w:r>
+      <w:r>
+        <w:rPr>
+          <w:rFonts w:ascii="Times New Roman" w:eastAsia="Helvetica" w:hAnsi="Times New Roman" w:cs="Times New Roman"/>
+        </w:rPr>
+        <w:t>ón a Internet, se le mostrará al usuario un mensaje indicándole que se ha producido un error al cargar los datos</w:t>
+      </w:r>
+      <w:r>
+        <w:rPr>
+          <w:rFonts w:ascii="Times New Roman" w:hAnsi="Times New Roman" w:cs="Times New Roman"/>
+        </w:rPr>
+        <w:t>.</w:t>
+      </w:r>
+    </w:p>
+    <w:p>
+      <w:pPr>
+        <w:jc w:val="both"/>
+        <w:rPr>
+          <w:rFonts w:ascii="Times New Roman" w:hAnsi="Times New Roman" w:cs="Times New Roman"/>
+        </w:rPr>
+      </w:pPr>
+    </w:p>
+    <w:p>
+      <w:pPr>
+        <w:jc w:val="center"/>
+        <w:rPr>
+          <w:rFonts w:ascii="Times New Roman" w:hAnsi="Times New Roman" w:cs="Times New Roman"/>
+          <w:b/>
+          <w:sz w:val="32"/>
+          <w:szCs w:val="32"/>
+          <w:u w:val="single"/>
+        </w:rPr>
+      </w:pPr>
+      <w:r>
+        <w:rPr>
+          <w:rFonts w:ascii="Times New Roman" w:hAnsi="Times New Roman" w:cs="Times New Roman"/>
+          <w:b/>
+          <w:sz w:val="32"/>
+          <w:szCs w:val="32"/>
+          <w:u w:val="single"/>
+        </w:rPr>
+        <w:t>TK-245512-CargaAutomaticaPrimerAcceso</w:t>
+      </w:r>
+    </w:p>
+    <w:p>
+      <w:pPr>
+        <w:jc w:val="center"/>
+        <w:rPr>
+          <w:rFonts w:ascii="Times New Roman" w:hAnsi="Times New Roman" w:cs="Times New Roman"/>
+          <w:b/>
+          <w:sz w:val="32"/>
+          <w:szCs w:val="32"/>
+          <w:u w:val="single"/>
+        </w:rPr>
+      </w:pPr>
+    </w:p>
+    <w:p>
+      <w:pPr>
+        <w:rPr>
+          <w:rFonts w:ascii="Times New Roman" w:hAnsi="Times New Roman" w:cs="Times New Roman"/>
+          <w:sz w:val="24"/>
+          <w:szCs w:val="24"/>
+          <w:u w:val="single"/>
+        </w:rPr>
+      </w:pPr>
+      <w:r>
+        <w:rPr>
+          <w:rFonts w:ascii="Times New Roman" w:hAnsi="Times New Roman" w:cs="Times New Roman"/>
+          <w:sz w:val="24"/>
+          <w:szCs w:val="24"/>
+          <w:u w:val="single"/>
+        </w:rPr>
+        <w:t>Cargar automáticamente datos en el primer acceso</w:t>
+      </w:r>
+      <w:r>
+        <w:rPr>
+          <w:rFonts w:ascii="Times New Roman" w:eastAsia="Helvetica" w:hAnsi="Times New Roman" w:cs="Times New Roman"/>
+          <w:sz w:val="24"/>
+          <w:szCs w:val="24"/>
+          <w:u w:val="single"/>
+        </w:rPr>
+        <w:t>:</w:t>
+      </w:r>
+    </w:p>
+    <w:p>
+      <w:pPr>
+        <w:jc w:val="both"/>
+        <w:rPr>
+          <w:rFonts w:ascii="Times New Roman" w:hAnsi="Times New Roman" w:cs="Times New Roman"/>
+        </w:rPr>
+      </w:pPr>
+      <w:r>
+        <w:rPr>
+          <w:rFonts w:ascii="Times New Roman" w:hAnsi="Times New Roman" w:cs="Times New Roman"/>
+        </w:rPr>
+        <w:t>Una vez que el usuario acceda al men</w:t>
+      </w:r>
+      <w:r>
+        <w:rPr>
+          <w:rFonts w:ascii="Times New Roman" w:eastAsia="Helvetica" w:hAnsi="Times New Roman" w:cs="Times New Roman"/>
+        </w:rPr>
+        <w:t>ú principal y seleccione la opción “</w:t>
+      </w:r>
+      <w:r>
+        <w:rPr>
+          <w:rFonts w:ascii="Times New Roman" w:hAnsi="Times New Roman" w:cs="Times New Roman"/>
+          <w:i/>
+        </w:rPr>
+        <w:t>L</w:t>
+      </w:r>
+      <w:r>
+        <w:rPr>
+          <w:rFonts w:ascii="Times New Roman" w:eastAsia="Helvetica" w:hAnsi="Times New Roman" w:cs="Times New Roman"/>
+          <w:i/>
+        </w:rPr>
+        <w:t>íneas</w:t>
+      </w:r>
+      <w:r>
+        <w:rPr>
+          <w:rFonts w:ascii="Times New Roman" w:eastAsia="Helvetica" w:hAnsi="Times New Roman" w:cs="Times New Roman"/>
+        </w:rPr>
+        <w:t xml:space="preserve">”, se le mostrará una lista de todas las Líneas de autobús. </w:t>
+      </w:r>
+      <w:r>
+        <w:rPr>
+          <w:rFonts w:ascii="Times New Roman" w:eastAsia="Helvetica" w:hAnsi="Times New Roman" w:cs="Times New Roman"/>
+        </w:rPr>
+        <w:t xml:space="preserve">Si no se ha realizado una carga previa de datos, esta lista se mostraría vacía. Es por esto por lo que esta funcionalidad facilitará el uso de la aplicación al usuario al hacerlo ella sola. De esta manera, cuando el usuario entre a la aplicación por primera vez y seleccione la opción </w:t>
+      </w:r>
+      <w:r>
+        <w:rPr>
+          <w:rFonts w:ascii="Times New Roman" w:eastAsia="Helvetica" w:hAnsi="Times New Roman" w:cs="Times New Roman"/>
+          <w:i/>
+        </w:rPr>
+        <w:t>“Líneas”</w:t>
+      </w:r>
+      <w:r>
+        <w:rPr>
+          <w:rFonts w:ascii="Times New Roman" w:eastAsia="Helvetica" w:hAnsi="Times New Roman" w:cs="Times New Roman"/>
+        </w:rPr>
+        <w:t>, aparecerá un mensaje indicándole que se están cargando los datos. Una vez que termine este proceso, se le indicará con otro mensaje de éxito al usuario</w:t>
+      </w:r>
+      <w:r>
+        <w:rPr>
+          <w:rFonts w:ascii="Times New Roman" w:eastAsia="Helvetica" w:hAnsi="Times New Roman" w:cs="Times New Roman"/>
+        </w:rPr>
+        <w:t xml:space="preserve"> y ya podrá continuar usando la aplicación.</w:t>
+      </w:r>
+    </w:p>
+    <w:p>
+      <w:pPr>
+        <w:jc w:val="both"/>
+        <w:rPr>
+          <w:rFonts w:ascii="Times New Roman" w:hAnsi="Times New Roman" w:cs="Times New Roman"/>
+        </w:rPr>
+      </w:pPr>
+    </w:p>
+    <w:p>
+      <w:pPr>
+        <w:rPr>
+          <w:rFonts w:ascii="Times New Roman" w:hAnsi="Times New Roman" w:cs="Times New Roman"/>
+          <w:sz w:val="24"/>
+          <w:szCs w:val="24"/>
+          <w:u w:val="single"/>
+        </w:rPr>
+      </w:pPr>
+      <w:r>
+        <w:rPr>
+          <w:rFonts w:ascii="Times New Roman" w:hAnsi="Times New Roman" w:cs="Times New Roman"/>
+          <w:sz w:val="24"/>
+          <w:szCs w:val="24"/>
+          <w:u w:val="single"/>
+        </w:rPr>
+        <w:lastRenderedPageBreak/>
+        <w:t>Cargar datos sin conexi</w:t>
+      </w:r>
+      <w:r>
+        <w:rPr>
+          <w:rFonts w:ascii="Times New Roman" w:eastAsia="Helvetica" w:hAnsi="Times New Roman" w:cs="Times New Roman"/>
+          <w:sz w:val="24"/>
+          <w:szCs w:val="24"/>
+          <w:u w:val="single"/>
+        </w:rPr>
+        <w:t>ón:</w:t>
+      </w:r>
+    </w:p>
+    <w:p>
+      <w:pPr>
+        <w:jc w:val="both"/>
+        <w:rPr>
+          <w:rFonts w:ascii="Times New Roman" w:hAnsi="Times New Roman" w:cs="Times New Roman"/>
+        </w:rPr>
+      </w:pPr>
+      <w:r>
+        <w:rPr>
+          <w:rFonts w:ascii="Times New Roman" w:hAnsi="Times New Roman" w:cs="Times New Roman"/>
+        </w:rPr>
+        <w:t>En el caso de que no se disponga de conexi</w:t>
+      </w:r>
+      <w:r>
+        <w:rPr>
+          <w:rFonts w:ascii="Times New Roman" w:eastAsia="Helvetica" w:hAnsi="Times New Roman" w:cs="Times New Roman"/>
+        </w:rPr>
+        <w:t xml:space="preserve">ón a Internet, se le mostrará al usuario un mensaje indicándole que se ha producido un </w:t>
+      </w:r>
+      <w:r>
+        <w:rPr>
+          <w:rFonts w:ascii="Times New Roman" w:eastAsia="Helvetica" w:hAnsi="Times New Roman" w:cs="Times New Roman"/>
+        </w:rPr>
+        <w:t>problema</w:t>
       </w:r>
       <w:bookmarkStart w:id="1" w:name="_GoBack"/>
       <w:bookmarkEnd w:id="1"/>
       <w:r>
         <w:rPr>
-          <w:rFonts w:ascii="Times New Roman" w:hAnsi="Times New Roman" w:cs="Times New Roman"/>
-        </w:rPr>
-        <w:t>encima de la lista de elementos. Una vez que se hayan cargado los datos, se le mostrar</w:t>
-      </w:r>
-      <w:r>
-        <w:rPr>
-          <w:rFonts w:ascii="Times New Roman" w:eastAsia="Helvetica" w:hAnsi="Times New Roman" w:cs="Times New Roman"/>
-        </w:rPr>
-        <w:t>á al usuario un mensaje indicándole el éxito de la operación.</w:t>
-      </w:r>
-    </w:p>
-    <w:p>
-      <w:pPr>
-        <w:jc w:val="both"/>
-        <w:rPr>
-          <w:rFonts w:ascii="Times New Roman" w:hAnsi="Times New Roman" w:cs="Times New Roman"/>
-        </w:rPr>
-      </w:pPr>
-      <w:r>
-        <w:rPr>
-          <w:rFonts w:ascii="Times New Roman" w:hAnsi="Times New Roman" w:cs="Times New Roman"/>
-        </w:rPr>
-        <w:t>En el caso de que no se disponga de conexi</w:t>
-      </w:r>
-      <w:r>
-        <w:rPr>
-          <w:rFonts w:ascii="Times New Roman" w:eastAsia="Helvetica" w:hAnsi="Times New Roman" w:cs="Times New Roman"/>
-        </w:rPr>
-        <w:t>ón a Internet, se le mostrará al usuario un mensaje indicándole que se ha producido un error al cargar los datos</w:t>
+          <w:rFonts w:ascii="Times New Roman" w:eastAsia="Helvetica" w:hAnsi="Times New Roman" w:cs="Times New Roman"/>
+        </w:rPr>
+        <w:t xml:space="preserve"> al cargar los datos</w:t>
       </w:r>
       <w:r>
         <w:rPr>
@@ -754,6 +958,14 @@
         </w:rPr>
         <w:t>.</w:t>
       </w:r>
+    </w:p>
+    <w:p>
+      <w:pPr>
+        <w:jc w:val="both"/>
+        <w:rPr>
+          <w:rFonts w:ascii="Times New Roman" w:hAnsi="Times New Roman" w:cs="Times New Roman"/>
+        </w:rPr>
+      </w:pPr>
     </w:p>
     <w:sectPr>
       <w:footerReference w:type="default" r:id="rId6"/>
@@ -801,6 +1013,7 @@
         <w:docPartUnique/>
       </w:docPartObj>
     </w:sdtPr>
+    <w:sdtEndPr/>
     <w:sdtContent>
       <w:p>
         <w:pPr>
@@ -820,7 +1033,7 @@
           <w:rPr>
             <w:noProof/>
           </w:rPr>
-          <w:t>2</w:t>
+          <w:t>3</w:t>
         </w:r>
         <w:r>
           <w:fldChar w:fldCharType="end"/>

</xml_diff>

<commit_message>
Terminada historia de usuario y añadidas capturas de pantalla al manual de usuario.
</commit_message>
<xml_diff>
--- a/Docs/Tutorials/userManual.docx
+++ b/Docs/Tutorials/userManual.docx
@@ -188,51 +188,88 @@
         <w:rPr>
           <w:rFonts w:ascii="Times New Roman" w:hAnsi="Times New Roman" w:cs="Times New Roman"/>
         </w:rPr>
-        <w:t xml:space="preserve"> en nueva ventana. Cuando el usuario acceda por primera vez, deber</w:t>
-      </w:r>
-      <w:r>
-        <w:rPr>
-          <w:rFonts w:ascii="Times New Roman" w:eastAsia="Helvetica" w:hAnsi="Times New Roman" w:cs="Times New Roman"/>
-        </w:rPr>
-        <w:t>á cargar los datos para poder utilizar todas las funcionalidad</w:t>
-      </w:r>
-      <w:r>
-        <w:rPr>
-          <w:rFonts w:ascii="Times New Roman" w:hAnsi="Times New Roman" w:cs="Times New Roman"/>
-        </w:rPr>
-        <w:t>es de la aplicaci</w:t>
-      </w:r>
-      <w:r>
-        <w:rPr>
-          <w:rFonts w:ascii="Times New Roman" w:eastAsia="Helvetica" w:hAnsi="Times New Roman" w:cs="Times New Roman"/>
-        </w:rPr>
-        <w:t>ón.</w:t>
-      </w:r>
-    </w:p>
-    <w:p>
-      <w:pPr>
-        <w:jc w:val="both"/>
-        <w:rPr>
-          <w:rFonts w:ascii="Times New Roman" w:hAnsi="Times New Roman" w:cs="Times New Roman"/>
-        </w:rPr>
-      </w:pPr>
-    </w:p>
-    <w:p>
-      <w:pPr>
-        <w:rPr>
-          <w:rFonts w:ascii="Times New Roman" w:hAnsi="Times New Roman" w:cs="Times New Roman"/>
-          <w:sz w:val="24"/>
-          <w:szCs w:val="24"/>
-          <w:u w:val="single"/>
-        </w:rPr>
-      </w:pPr>
-      <w:r>
-        <w:rPr>
-          <w:rFonts w:ascii="Times New Roman" w:hAnsi="Times New Roman" w:cs="Times New Roman"/>
-          <w:sz w:val="24"/>
-          <w:szCs w:val="24"/>
-          <w:u w:val="single"/>
-        </w:rPr>
+        <w:t xml:space="preserve"> en nueva ventana.</w:t>
+      </w:r>
+    </w:p>
+    <w:p>
+      <w:pPr>
+        <w:jc w:val="both"/>
+        <w:rPr>
+          <w:rFonts w:ascii="Times New Roman" w:hAnsi="Times New Roman" w:cs="Times New Roman"/>
+        </w:rPr>
+      </w:pPr>
+      <w:r>
+        <w:rPr>
+          <w:noProof/>
+        </w:rPr>
+        <w:lastRenderedPageBreak/>
+        <w:drawing>
+          <wp:inline distT="0" distB="0" distL="0" distR="0" wp14:anchorId="6A7DF066" wp14:editId="1761387F">
+            <wp:extent cx="5400040" cy="9600071"/>
+            <wp:effectExtent l="0" t="0" r="0" b="1270"/>
+            <wp:docPr id="1" name="Imagen 1"/>
+            <wp:cNvGraphicFramePr>
+              <a:graphicFrameLocks xmlns:a="http://schemas.openxmlformats.org/drawingml/2006/main" noChangeAspect="1"/>
+            </wp:cNvGraphicFramePr>
+            <a:graphic xmlns:a="http://schemas.openxmlformats.org/drawingml/2006/main">
+              <a:graphicData uri="http://schemas.openxmlformats.org/drawingml/2006/picture">
+                <pic:pic xmlns:pic="http://schemas.openxmlformats.org/drawingml/2006/picture">
+                  <pic:nvPicPr>
+                    <pic:cNvPr id="0" name="Picture 1"/>
+                    <pic:cNvPicPr>
+                      <a:picLocks noChangeAspect="1" noChangeArrowheads="1"/>
+                    </pic:cNvPicPr>
+                  </pic:nvPicPr>
+                  <pic:blipFill>
+                    <a:blip r:embed="rId4">
+                      <a:extLst>
+                        <a:ext uri="{28A0092B-C50C-407E-A947-70E740481C1C}">
+                          <a14:useLocalDpi xmlns:a14="http://schemas.microsoft.com/office/drawing/2010/main" val="0"/>
+                        </a:ext>
+                      </a:extLst>
+                    </a:blip>
+                    <a:srcRect/>
+                    <a:stretch>
+                      <a:fillRect/>
+                    </a:stretch>
+                  </pic:blipFill>
+                  <pic:spPr bwMode="auto">
+                    <a:xfrm>
+                      <a:off x="0" y="0"/>
+                      <a:ext cx="5400040" cy="9600071"/>
+                    </a:xfrm>
+                    <a:prstGeom prst="rect">
+                      <a:avLst/>
+                    </a:prstGeom>
+                    <a:noFill/>
+                    <a:ln>
+                      <a:noFill/>
+                    </a:ln>
+                  </pic:spPr>
+                </pic:pic>
+              </a:graphicData>
+            </a:graphic>
+          </wp:inline>
+        </w:drawing>
+      </w:r>
+    </w:p>
+    <w:p>
+      <w:pPr>
+        <w:rPr>
+          <w:rFonts w:ascii="Times New Roman" w:hAnsi="Times New Roman" w:cs="Times New Roman"/>
+          <w:sz w:val="24"/>
+          <w:szCs w:val="24"/>
+          <w:u w:val="single"/>
+        </w:rPr>
+      </w:pPr>
+      <w:r>
+        <w:rPr>
+          <w:rFonts w:ascii="Times New Roman" w:hAnsi="Times New Roman" w:cs="Times New Roman"/>
+          <w:sz w:val="24"/>
+          <w:szCs w:val="24"/>
+          <w:u w:val="single"/>
+        </w:rPr>
+        <w:lastRenderedPageBreak/>
         <w:t>Cargar datos con y sin conexi</w:t>
       </w:r>
       <w:r>
@@ -258,7 +295,7 @@
       <w:pPr>
         <w:jc w:val="both"/>
         <w:rPr>
-          <w:rFonts w:ascii="Times New Roman" w:hAnsi="Times New Roman" w:cs="Times New Roman"/>
+          <w:rFonts w:ascii="Times New Roman" w:eastAsia="Helvetica" w:hAnsi="Times New Roman" w:cs="Times New Roman"/>
         </w:rPr>
       </w:pPr>
       <w:r>
@@ -319,8 +356,195 @@
       </w:pPr>
       <w:r>
         <w:rPr>
-          <w:rFonts w:ascii="Times New Roman" w:hAnsi="Times New Roman" w:cs="Times New Roman"/>
-        </w:rPr>
+          <w:noProof/>
+        </w:rPr>
+        <w:lastRenderedPageBreak/>
+        <w:drawing>
+          <wp:inline distT="0" distB="0" distL="0" distR="0" wp14:anchorId="725087FB" wp14:editId="63F2716C">
+            <wp:extent cx="5400040" cy="9600071"/>
+            <wp:effectExtent l="0" t="0" r="0" b="1270"/>
+            <wp:docPr id="2" name="Imagen 2"/>
+            <wp:cNvGraphicFramePr>
+              <a:graphicFrameLocks xmlns:a="http://schemas.openxmlformats.org/drawingml/2006/main" noChangeAspect="1"/>
+            </wp:cNvGraphicFramePr>
+            <a:graphic xmlns:a="http://schemas.openxmlformats.org/drawingml/2006/main">
+              <a:graphicData uri="http://schemas.openxmlformats.org/drawingml/2006/picture">
+                <pic:pic xmlns:pic="http://schemas.openxmlformats.org/drawingml/2006/picture">
+                  <pic:nvPicPr>
+                    <pic:cNvPr id="0" name="Picture 3"/>
+                    <pic:cNvPicPr>
+                      <a:picLocks noChangeAspect="1" noChangeArrowheads="1"/>
+                    </pic:cNvPicPr>
+                  </pic:nvPicPr>
+                  <pic:blipFill>
+                    <a:blip r:embed="rId5">
+                      <a:extLst>
+                        <a:ext uri="{28A0092B-C50C-407E-A947-70E740481C1C}">
+                          <a14:useLocalDpi xmlns:a14="http://schemas.microsoft.com/office/drawing/2010/main" val="0"/>
+                        </a:ext>
+                      </a:extLst>
+                    </a:blip>
+                    <a:srcRect/>
+                    <a:stretch>
+                      <a:fillRect/>
+                    </a:stretch>
+                  </pic:blipFill>
+                  <pic:spPr bwMode="auto">
+                    <a:xfrm>
+                      <a:off x="0" y="0"/>
+                      <a:ext cx="5400040" cy="9600071"/>
+                    </a:xfrm>
+                    <a:prstGeom prst="rect">
+                      <a:avLst/>
+                    </a:prstGeom>
+                    <a:noFill/>
+                    <a:ln>
+                      <a:noFill/>
+                    </a:ln>
+                  </pic:spPr>
+                </pic:pic>
+              </a:graphicData>
+            </a:graphic>
+          </wp:inline>
+        </w:drawing>
+      </w:r>
+    </w:p>
+    <w:p>
+      <w:pPr>
+        <w:jc w:val="both"/>
+        <w:rPr>
+          <w:rFonts w:ascii="Times New Roman" w:hAnsi="Times New Roman" w:cs="Times New Roman"/>
+        </w:rPr>
+      </w:pPr>
+      <w:r>
+        <w:rPr>
+          <w:noProof/>
+        </w:rPr>
+        <w:lastRenderedPageBreak/>
+        <w:drawing>
+          <wp:inline distT="0" distB="0" distL="0" distR="0" wp14:anchorId="194DA3E2" wp14:editId="0497FE7A">
+            <wp:extent cx="5400040" cy="9599930"/>
+            <wp:effectExtent l="0" t="0" r="0" b="1270"/>
+            <wp:docPr id="3" name="Imagen 3"/>
+            <wp:cNvGraphicFramePr>
+              <a:graphicFrameLocks xmlns:a="http://schemas.openxmlformats.org/drawingml/2006/main" noChangeAspect="1"/>
+            </wp:cNvGraphicFramePr>
+            <a:graphic xmlns:a="http://schemas.openxmlformats.org/drawingml/2006/main">
+              <a:graphicData uri="http://schemas.openxmlformats.org/drawingml/2006/picture">
+                <pic:pic xmlns:pic="http://schemas.openxmlformats.org/drawingml/2006/picture">
+                  <pic:nvPicPr>
+                    <pic:cNvPr id="0" name="Picture 5"/>
+                    <pic:cNvPicPr>
+                      <a:picLocks noChangeAspect="1" noChangeArrowheads="1"/>
+                    </pic:cNvPicPr>
+                  </pic:nvPicPr>
+                  <pic:blipFill>
+                    <a:blip r:embed="rId6">
+                      <a:extLst>
+                        <a:ext uri="{28A0092B-C50C-407E-A947-70E740481C1C}">
+                          <a14:useLocalDpi xmlns:a14="http://schemas.microsoft.com/office/drawing/2010/main" val="0"/>
+                        </a:ext>
+                      </a:extLst>
+                    </a:blip>
+                    <a:srcRect/>
+                    <a:stretch>
+                      <a:fillRect/>
+                    </a:stretch>
+                  </pic:blipFill>
+                  <pic:spPr bwMode="auto">
+                    <a:xfrm>
+                      <a:off x="0" y="0"/>
+                      <a:ext cx="5400040" cy="9599930"/>
+                    </a:xfrm>
+                    <a:prstGeom prst="rect">
+                      <a:avLst/>
+                    </a:prstGeom>
+                    <a:noFill/>
+                    <a:ln>
+                      <a:noFill/>
+                    </a:ln>
+                  </pic:spPr>
+                </pic:pic>
+              </a:graphicData>
+            </a:graphic>
+          </wp:inline>
+        </w:drawing>
+      </w:r>
+    </w:p>
+    <w:p>
+      <w:pPr>
+        <w:jc w:val="both"/>
+        <w:rPr>
+          <w:rFonts w:ascii="Times New Roman" w:hAnsi="Times New Roman" w:cs="Times New Roman"/>
+        </w:rPr>
+      </w:pPr>
+      <w:r>
+        <w:rPr>
+          <w:noProof/>
+        </w:rPr>
+        <w:lastRenderedPageBreak/>
+        <w:drawing>
+          <wp:inline distT="0" distB="0" distL="0" distR="0" wp14:anchorId="3AB36FDD" wp14:editId="363FB327">
+            <wp:extent cx="5400040" cy="9599930"/>
+            <wp:effectExtent l="0" t="0" r="0" b="1270"/>
+            <wp:docPr id="4" name="Imagen 4"/>
+            <wp:cNvGraphicFramePr>
+              <a:graphicFrameLocks xmlns:a="http://schemas.openxmlformats.org/drawingml/2006/main" noChangeAspect="1"/>
+            </wp:cNvGraphicFramePr>
+            <a:graphic xmlns:a="http://schemas.openxmlformats.org/drawingml/2006/main">
+              <a:graphicData uri="http://schemas.openxmlformats.org/drawingml/2006/picture">
+                <pic:pic xmlns:pic="http://schemas.openxmlformats.org/drawingml/2006/picture">
+                  <pic:nvPicPr>
+                    <pic:cNvPr id="0" name="Picture 7"/>
+                    <pic:cNvPicPr>
+                      <a:picLocks noChangeAspect="1" noChangeArrowheads="1"/>
+                    </pic:cNvPicPr>
+                  </pic:nvPicPr>
+                  <pic:blipFill>
+                    <a:blip r:embed="rId7">
+                      <a:extLst>
+                        <a:ext uri="{28A0092B-C50C-407E-A947-70E740481C1C}">
+                          <a14:useLocalDpi xmlns:a14="http://schemas.microsoft.com/office/drawing/2010/main" val="0"/>
+                        </a:ext>
+                      </a:extLst>
+                    </a:blip>
+                    <a:srcRect/>
+                    <a:stretch>
+                      <a:fillRect/>
+                    </a:stretch>
+                  </pic:blipFill>
+                  <pic:spPr bwMode="auto">
+                    <a:xfrm>
+                      <a:off x="0" y="0"/>
+                      <a:ext cx="5400040" cy="9599930"/>
+                    </a:xfrm>
+                    <a:prstGeom prst="rect">
+                      <a:avLst/>
+                    </a:prstGeom>
+                    <a:noFill/>
+                    <a:ln>
+                      <a:noFill/>
+                    </a:ln>
+                  </pic:spPr>
+                </pic:pic>
+              </a:graphicData>
+            </a:graphic>
+          </wp:inline>
+        </w:drawing>
+      </w:r>
+    </w:p>
+    <w:p>
+      <w:pPr>
+        <w:jc w:val="both"/>
+        <w:rPr>
+          <w:rFonts w:ascii="Times New Roman" w:hAnsi="Times New Roman" w:cs="Times New Roman"/>
+        </w:rPr>
+      </w:pPr>
+      <w:r>
+        <w:rPr>
+          <w:rFonts w:ascii="Times New Roman" w:hAnsi="Times New Roman" w:cs="Times New Roman"/>
+        </w:rPr>
+        <w:lastRenderedPageBreak/>
         <w:t>En el caso de que no se disponga de conexi</w:t>
       </w:r>
       <w:r>
@@ -355,6 +579,60 @@
           <w:rFonts w:ascii="Times New Roman" w:hAnsi="Times New Roman" w:cs="Times New Roman"/>
         </w:rPr>
       </w:pPr>
+      <w:r>
+        <w:rPr>
+          <w:noProof/>
+        </w:rPr>
+        <w:lastRenderedPageBreak/>
+        <w:drawing>
+          <wp:inline distT="0" distB="0" distL="0" distR="0" wp14:anchorId="2E8DBD4C" wp14:editId="25E519E9">
+            <wp:extent cx="5400040" cy="9600071"/>
+            <wp:effectExtent l="0" t="0" r="0" b="1270"/>
+            <wp:docPr id="5" name="Imagen 5"/>
+            <wp:cNvGraphicFramePr>
+              <a:graphicFrameLocks xmlns:a="http://schemas.openxmlformats.org/drawingml/2006/main" noChangeAspect="1"/>
+            </wp:cNvGraphicFramePr>
+            <a:graphic xmlns:a="http://schemas.openxmlformats.org/drawingml/2006/main">
+              <a:graphicData uri="http://schemas.openxmlformats.org/drawingml/2006/picture">
+                <pic:pic xmlns:pic="http://schemas.openxmlformats.org/drawingml/2006/picture">
+                  <pic:nvPicPr>
+                    <pic:cNvPr id="0" name="Picture 9"/>
+                    <pic:cNvPicPr>
+                      <a:picLocks noChangeAspect="1" noChangeArrowheads="1"/>
+                    </pic:cNvPicPr>
+                  </pic:nvPicPr>
+                  <pic:blipFill>
+                    <a:blip r:embed="rId8">
+                      <a:extLst>
+                        <a:ext uri="{28A0092B-C50C-407E-A947-70E740481C1C}">
+                          <a14:useLocalDpi xmlns:a14="http://schemas.microsoft.com/office/drawing/2010/main" val="0"/>
+                        </a:ext>
+                      </a:extLst>
+                    </a:blip>
+                    <a:srcRect/>
+                    <a:stretch>
+                      <a:fillRect/>
+                    </a:stretch>
+                  </pic:blipFill>
+                  <pic:spPr bwMode="auto">
+                    <a:xfrm>
+                      <a:off x="0" y="0"/>
+                      <a:ext cx="5400040" cy="9600071"/>
+                    </a:xfrm>
+                    <a:prstGeom prst="rect">
+                      <a:avLst/>
+                    </a:prstGeom>
+                    <a:noFill/>
+                    <a:ln>
+                      <a:noFill/>
+                    </a:ln>
+                  </pic:spPr>
+                </pic:pic>
+              </a:graphicData>
+            </a:graphic>
+          </wp:inline>
+        </w:drawing>
+      </w:r>
     </w:p>
     <w:p>
       <w:pPr>
@@ -375,6 +653,7 @@
           <w:szCs w:val="32"/>
           <w:u w:val="single"/>
         </w:rPr>
+        <w:lastRenderedPageBreak/>
         <w:t>US242264-ListaBuses</w:t>
       </w:r>
     </w:p>
@@ -434,42 +713,70 @@
         <w:rPr>
           <w:rFonts w:ascii="Times New Roman" w:hAnsi="Times New Roman" w:cs="Times New Roman"/>
         </w:rPr>
-        <w:t>”, se le mostrará una lista de todas las Líneas de autobús. Cuando el usuario pulse sobre una de ellas, se abrirá en nueva ventana una lista con las Paradas de esa Línea. Cuando el usuario acceda por primera vez, deberá cargar los datos para poder utilizar todas las funcionalidades de la aplicación, si no verá una lista en blanco.</w:t>
-      </w:r>
-    </w:p>
-    <w:p>
-      <w:pPr>
-        <w:jc w:val="both"/>
-        <w:rPr>
-          <w:rFonts w:ascii="Times New Roman" w:hAnsi="Times New Roman" w:cs="Times New Roman"/>
-        </w:rPr>
-      </w:pPr>
-    </w:p>
-    <w:p>
-      <w:pPr>
-        <w:jc w:val="both"/>
-        <w:rPr>
-          <w:rFonts w:ascii="Times New Roman" w:hAnsi="Times New Roman" w:cs="Times New Roman"/>
-        </w:rPr>
-      </w:pPr>
-    </w:p>
-    <w:p>
-      <w:pPr>
-        <w:jc w:val="both"/>
-        <w:rPr>
-          <w:rFonts w:ascii="Times New Roman" w:hAnsi="Times New Roman" w:cs="Times New Roman"/>
-        </w:rPr>
-      </w:pPr>
-    </w:p>
-    <w:p>
-      <w:pPr>
-        <w:rPr>
-          <w:rFonts w:ascii="Times New Roman" w:hAnsi="Times New Roman" w:cs="Times New Roman"/>
-          <w:sz w:val="24"/>
-          <w:szCs w:val="24"/>
-          <w:u w:val="single"/>
-        </w:rPr>
-      </w:pPr>
+        <w:t>”, se le mostrará una lista de todas las Líneas de autobús. Cuando el usuario pulse sobre una de ellas, se abrirá en nueva ventana una lista con las Paradas de esa Línea.</w:t>
+      </w:r>
+    </w:p>
+    <w:p>
+      <w:pPr>
+        <w:jc w:val="both"/>
+        <w:rPr>
+          <w:rFonts w:ascii="Times New Roman" w:hAnsi="Times New Roman" w:cs="Times New Roman"/>
+        </w:rPr>
+      </w:pPr>
+      <w:r>
+        <w:rPr>
+          <w:noProof/>
+        </w:rPr>
+        <w:lastRenderedPageBreak/>
+        <w:drawing>
+          <wp:inline distT="0" distB="0" distL="0" distR="0" wp14:anchorId="4247AD61" wp14:editId="74DD21C6">
+            <wp:extent cx="5400040" cy="9600071"/>
+            <wp:effectExtent l="0" t="0" r="0" b="1270"/>
+            <wp:docPr id="7" name="Imagen 7"/>
+            <wp:cNvGraphicFramePr>
+              <a:graphicFrameLocks xmlns:a="http://schemas.openxmlformats.org/drawingml/2006/main" noChangeAspect="1"/>
+            </wp:cNvGraphicFramePr>
+            <a:graphic xmlns:a="http://schemas.openxmlformats.org/drawingml/2006/main">
+              <a:graphicData uri="http://schemas.openxmlformats.org/drawingml/2006/picture">
+                <pic:pic xmlns:pic="http://schemas.openxmlformats.org/drawingml/2006/picture">
+                  <pic:nvPicPr>
+                    <pic:cNvPr id="0" name="Picture 13"/>
+                    <pic:cNvPicPr>
+                      <a:picLocks noChangeAspect="1" noChangeArrowheads="1"/>
+                    </pic:cNvPicPr>
+                  </pic:nvPicPr>
+                  <pic:blipFill>
+                    <a:blip r:embed="rId9">
+                      <a:extLst>
+                        <a:ext uri="{28A0092B-C50C-407E-A947-70E740481C1C}">
+                          <a14:useLocalDpi xmlns:a14="http://schemas.microsoft.com/office/drawing/2010/main" val="0"/>
+                        </a:ext>
+                      </a:extLst>
+                    </a:blip>
+                    <a:srcRect/>
+                    <a:stretch>
+                      <a:fillRect/>
+                    </a:stretch>
+                  </pic:blipFill>
+                  <pic:spPr bwMode="auto">
+                    <a:xfrm>
+                      <a:off x="0" y="0"/>
+                      <a:ext cx="5400040" cy="9600071"/>
+                    </a:xfrm>
+                    <a:prstGeom prst="rect">
+                      <a:avLst/>
+                    </a:prstGeom>
+                    <a:noFill/>
+                    <a:ln>
+                      <a:noFill/>
+                    </a:ln>
+                  </pic:spPr>
+                </pic:pic>
+              </a:graphicData>
+            </a:graphic>
+          </wp:inline>
+        </w:drawing>
+      </w:r>
       <w:r>
         <w:rPr>
           <w:rFonts w:ascii="Times New Roman" w:hAnsi="Times New Roman" w:cs="Times New Roman"/>
@@ -504,18 +811,87 @@
         </w:rPr>
         <w:t>El menú cuenta con un botón de actualizar arriba a la derecha que cargará los datos desde el servicio oficial del Ayuntamiento de Santander. Una vez que el usuario pulse este botón, se le mostrará un mensaje en la parte inferior de la pantalla indicándole que se está realizando la carga de datos. Adicionalmente, se le indicará que se están cargando datos mediante una barra de progreso encima de la lista de elementos. Una vez que se hayan cargado los datos, se le mostrará al usuario un mensaje indicándole el éxito de la operación.</w:t>
       </w:r>
-    </w:p>
-    <w:p>
-      <w:pPr>
-        <w:jc w:val="both"/>
-        <w:rPr>
-          <w:rFonts w:ascii="Times New Roman" w:hAnsi="Times New Roman" w:cs="Times New Roman"/>
-        </w:rPr>
-      </w:pPr>
-      <w:r>
-        <w:rPr>
-          <w:rFonts w:ascii="Times New Roman" w:hAnsi="Times New Roman" w:cs="Times New Roman"/>
-        </w:rPr>
+      <w:r>
+        <w:rPr>
+          <w:rFonts w:ascii="Times New Roman" w:hAnsi="Times New Roman" w:cs="Times New Roman"/>
+        </w:rPr>
+        <w:t xml:space="preserve"> Si es la primera vez que se utiliza la aplicación, los datos se cargarán automáticamente sin que el usuario tenga que hacer nada.</w:t>
+      </w:r>
+    </w:p>
+    <w:p>
+      <w:pPr>
+        <w:jc w:val="both"/>
+        <w:rPr>
+          <w:rFonts w:ascii="Times New Roman" w:hAnsi="Times New Roman" w:cs="Times New Roman"/>
+        </w:rPr>
+      </w:pPr>
+      <w:r>
+        <w:rPr>
+          <w:noProof/>
+        </w:rPr>
+        <w:lastRenderedPageBreak/>
+        <w:drawing>
+          <wp:inline distT="0" distB="0" distL="0" distR="0" wp14:anchorId="629AAD10" wp14:editId="6B0BFDE4">
+            <wp:extent cx="5400040" cy="9600071"/>
+            <wp:effectExtent l="0" t="0" r="0" b="1270"/>
+            <wp:docPr id="8" name="Imagen 8"/>
+            <wp:cNvGraphicFramePr>
+              <a:graphicFrameLocks xmlns:a="http://schemas.openxmlformats.org/drawingml/2006/main" noChangeAspect="1"/>
+            </wp:cNvGraphicFramePr>
+            <a:graphic xmlns:a="http://schemas.openxmlformats.org/drawingml/2006/main">
+              <a:graphicData uri="http://schemas.openxmlformats.org/drawingml/2006/picture">
+                <pic:pic xmlns:pic="http://schemas.openxmlformats.org/drawingml/2006/picture">
+                  <pic:nvPicPr>
+                    <pic:cNvPr id="0" name="Picture 15"/>
+                    <pic:cNvPicPr>
+                      <a:picLocks noChangeAspect="1" noChangeArrowheads="1"/>
+                    </pic:cNvPicPr>
+                  </pic:nvPicPr>
+                  <pic:blipFill>
+                    <a:blip r:embed="rId10">
+                      <a:extLst>
+                        <a:ext uri="{28A0092B-C50C-407E-A947-70E740481C1C}">
+                          <a14:useLocalDpi xmlns:a14="http://schemas.microsoft.com/office/drawing/2010/main" val="0"/>
+                        </a:ext>
+                      </a:extLst>
+                    </a:blip>
+                    <a:srcRect/>
+                    <a:stretch>
+                      <a:fillRect/>
+                    </a:stretch>
+                  </pic:blipFill>
+                  <pic:spPr bwMode="auto">
+                    <a:xfrm>
+                      <a:off x="0" y="0"/>
+                      <a:ext cx="5400040" cy="9600071"/>
+                    </a:xfrm>
+                    <a:prstGeom prst="rect">
+                      <a:avLst/>
+                    </a:prstGeom>
+                    <a:noFill/>
+                    <a:ln>
+                      <a:noFill/>
+                    </a:ln>
+                  </pic:spPr>
+                </pic:pic>
+              </a:graphicData>
+            </a:graphic>
+          </wp:inline>
+        </w:drawing>
+      </w:r>
+    </w:p>
+    <w:p>
+      <w:pPr>
+        <w:jc w:val="both"/>
+        <w:rPr>
+          <w:rFonts w:ascii="Times New Roman" w:hAnsi="Times New Roman" w:cs="Times New Roman"/>
+        </w:rPr>
+      </w:pPr>
+      <w:r>
+        <w:rPr>
+          <w:rFonts w:ascii="Times New Roman" w:hAnsi="Times New Roman" w:cs="Times New Roman"/>
+        </w:rPr>
+        <w:lastRenderedPageBreak/>
         <w:t>En el caso de que no se disponga de conexión a Internet, se le mostrará al usuario un mensaje indicándole que se ha producido un error al cargar los datos.</w:t>
       </w:r>
     </w:p>
@@ -648,23 +1024,78 @@
           <w:rFonts w:ascii="Times New Roman" w:hAnsi="Times New Roman" w:cs="Times New Roman"/>
         </w:rPr>
       </w:pPr>
-    </w:p>
-    <w:p>
-      <w:pPr>
-        <w:rPr>
-          <w:rFonts w:ascii="Times New Roman" w:hAnsi="Times New Roman" w:cs="Times New Roman"/>
-          <w:sz w:val="24"/>
-          <w:szCs w:val="24"/>
-          <w:u w:val="single"/>
-        </w:rPr>
-      </w:pPr>
-      <w:r>
-        <w:rPr>
-          <w:rFonts w:ascii="Times New Roman" w:hAnsi="Times New Roman" w:cs="Times New Roman"/>
-          <w:sz w:val="24"/>
-          <w:szCs w:val="24"/>
-          <w:u w:val="single"/>
-        </w:rPr>
+      <w:r>
+        <w:rPr>
+          <w:noProof/>
+        </w:rPr>
+        <w:lastRenderedPageBreak/>
+        <w:drawing>
+          <wp:inline distT="0" distB="0" distL="0" distR="0" wp14:anchorId="361C7A35" wp14:editId="2CBCD2D4">
+            <wp:extent cx="5400040" cy="9600071"/>
+            <wp:effectExtent l="0" t="0" r="0" b="1270"/>
+            <wp:docPr id="9" name="Imagen 9"/>
+            <wp:cNvGraphicFramePr>
+              <a:graphicFrameLocks xmlns:a="http://schemas.openxmlformats.org/drawingml/2006/main" noChangeAspect="1"/>
+            </wp:cNvGraphicFramePr>
+            <a:graphic xmlns:a="http://schemas.openxmlformats.org/drawingml/2006/main">
+              <a:graphicData uri="http://schemas.openxmlformats.org/drawingml/2006/picture">
+                <pic:pic xmlns:pic="http://schemas.openxmlformats.org/drawingml/2006/picture">
+                  <pic:nvPicPr>
+                    <pic:cNvPr id="0" name="Picture 17"/>
+                    <pic:cNvPicPr>
+                      <a:picLocks noChangeAspect="1" noChangeArrowheads="1"/>
+                    </pic:cNvPicPr>
+                  </pic:nvPicPr>
+                  <pic:blipFill>
+                    <a:blip r:embed="rId11">
+                      <a:extLst>
+                        <a:ext uri="{28A0092B-C50C-407E-A947-70E740481C1C}">
+                          <a14:useLocalDpi xmlns:a14="http://schemas.microsoft.com/office/drawing/2010/main" val="0"/>
+                        </a:ext>
+                      </a:extLst>
+                    </a:blip>
+                    <a:srcRect/>
+                    <a:stretch>
+                      <a:fillRect/>
+                    </a:stretch>
+                  </pic:blipFill>
+                  <pic:spPr bwMode="auto">
+                    <a:xfrm>
+                      <a:off x="0" y="0"/>
+                      <a:ext cx="5400040" cy="9600071"/>
+                    </a:xfrm>
+                    <a:prstGeom prst="rect">
+                      <a:avLst/>
+                    </a:prstGeom>
+                    <a:noFill/>
+                    <a:ln>
+                      <a:noFill/>
+                    </a:ln>
+                  </pic:spPr>
+                </pic:pic>
+              </a:graphicData>
+            </a:graphic>
+          </wp:inline>
+        </w:drawing>
+      </w:r>
+    </w:p>
+    <w:p>
+      <w:pPr>
+        <w:rPr>
+          <w:rFonts w:ascii="Times New Roman" w:hAnsi="Times New Roman" w:cs="Times New Roman"/>
+          <w:sz w:val="24"/>
+          <w:szCs w:val="24"/>
+          <w:u w:val="single"/>
+        </w:rPr>
+      </w:pPr>
+      <w:r>
+        <w:rPr>
+          <w:rFonts w:ascii="Times New Roman" w:hAnsi="Times New Roman" w:cs="Times New Roman"/>
+          <w:sz w:val="24"/>
+          <w:szCs w:val="24"/>
+          <w:u w:val="single"/>
+        </w:rPr>
+        <w:lastRenderedPageBreak/>
         <w:t>Cargar datos con y sin conexi</w:t>
       </w:r>
       <w:r>
@@ -681,7 +1112,7 @@
       <w:pPr>
         <w:jc w:val="both"/>
         <w:rPr>
-          <w:rFonts w:ascii="Times New Roman" w:hAnsi="Times New Roman" w:cs="Times New Roman"/>
+          <w:rFonts w:ascii="Times New Roman" w:eastAsia="Helvetica" w:hAnsi="Times New Roman" w:cs="Times New Roman"/>
         </w:rPr>
       </w:pPr>
       <w:r>
@@ -730,8 +1161,71 @@
       </w:pPr>
       <w:r>
         <w:rPr>
-          <w:rFonts w:ascii="Times New Roman" w:hAnsi="Times New Roman" w:cs="Times New Roman"/>
-        </w:rPr>
+          <w:noProof/>
+        </w:rPr>
+        <w:lastRenderedPageBreak/>
+        <w:drawing>
+          <wp:inline distT="0" distB="0" distL="0" distR="0" wp14:anchorId="1DEB778E" wp14:editId="1D659D41">
+            <wp:extent cx="5400040" cy="9600071"/>
+            <wp:effectExtent l="0" t="0" r="0" b="1270"/>
+            <wp:docPr id="10" name="Imagen 10"/>
+            <wp:cNvGraphicFramePr>
+              <a:graphicFrameLocks xmlns:a="http://schemas.openxmlformats.org/drawingml/2006/main" noChangeAspect="1"/>
+            </wp:cNvGraphicFramePr>
+            <a:graphic xmlns:a="http://schemas.openxmlformats.org/drawingml/2006/main">
+              <a:graphicData uri="http://schemas.openxmlformats.org/drawingml/2006/picture">
+                <pic:pic xmlns:pic="http://schemas.openxmlformats.org/drawingml/2006/picture">
+                  <pic:nvPicPr>
+                    <pic:cNvPr id="0" name="Picture 19"/>
+                    <pic:cNvPicPr>
+                      <a:picLocks noChangeAspect="1" noChangeArrowheads="1"/>
+                    </pic:cNvPicPr>
+                  </pic:nvPicPr>
+                  <pic:blipFill>
+                    <a:blip r:embed="rId12">
+                      <a:extLst>
+                        <a:ext uri="{28A0092B-C50C-407E-A947-70E740481C1C}">
+                          <a14:useLocalDpi xmlns:a14="http://schemas.microsoft.com/office/drawing/2010/main" val="0"/>
+                        </a:ext>
+                      </a:extLst>
+                    </a:blip>
+                    <a:srcRect/>
+                    <a:stretch>
+                      <a:fillRect/>
+                    </a:stretch>
+                  </pic:blipFill>
+                  <pic:spPr bwMode="auto">
+                    <a:xfrm>
+                      <a:off x="0" y="0"/>
+                      <a:ext cx="5400040" cy="9600071"/>
+                    </a:xfrm>
+                    <a:prstGeom prst="rect">
+                      <a:avLst/>
+                    </a:prstGeom>
+                    <a:noFill/>
+                    <a:ln>
+                      <a:noFill/>
+                    </a:ln>
+                  </pic:spPr>
+                </pic:pic>
+              </a:graphicData>
+            </a:graphic>
+          </wp:inline>
+        </w:drawing>
+      </w:r>
+    </w:p>
+    <w:p>
+      <w:pPr>
+        <w:jc w:val="both"/>
+        <w:rPr>
+          <w:rFonts w:ascii="Times New Roman" w:hAnsi="Times New Roman" w:cs="Times New Roman"/>
+        </w:rPr>
+      </w:pPr>
+      <w:r>
+        <w:rPr>
+          <w:rFonts w:ascii="Times New Roman" w:hAnsi="Times New Roman" w:cs="Times New Roman"/>
+        </w:rPr>
+        <w:lastRenderedPageBreak/>
         <w:t>En el caso de que no se disponga de conexi</w:t>
       </w:r>
       <w:r>
@@ -891,7 +1385,7 @@
       <w:pPr>
         <w:jc w:val="both"/>
         <w:rPr>
-          <w:rFonts w:ascii="Times New Roman" w:hAnsi="Times New Roman" w:cs="Times New Roman"/>
+          <w:rFonts w:ascii="Times New Roman" w:eastAsia="Helvetica" w:hAnsi="Times New Roman" w:cs="Times New Roman"/>
         </w:rPr>
       </w:pPr>
       <w:r>
@@ -980,8 +1474,194 @@
         </w:rPr>
         <w:t>, la lista de paradas se irá actualizando automáticamente mostrando los resultados coincidentes. Estos resultados, serán indiferentes a si el usuario a introducido mayúsculas, minúsculas o tildes. Además, si el usuario introduce números, aparte de mostrarle las paradas con ese id numérico, si la parada también tiene un nombre con algún número se mostraría.</w:t>
       </w:r>
+    </w:p>
+    <w:p>
+      <w:pPr>
+        <w:jc w:val="both"/>
+        <w:rPr>
+          <w:rFonts w:ascii="Times New Roman" w:hAnsi="Times New Roman" w:cs="Times New Roman"/>
+        </w:rPr>
+      </w:pPr>
+      <w:r>
+        <w:rPr>
+          <w:noProof/>
+        </w:rPr>
+        <w:lastRenderedPageBreak/>
+        <w:drawing>
+          <wp:inline distT="0" distB="0" distL="0" distR="0" wp14:anchorId="1FD2F328" wp14:editId="02DBE582">
+            <wp:extent cx="5400040" cy="9600071"/>
+            <wp:effectExtent l="0" t="0" r="0" b="1270"/>
+            <wp:docPr id="11" name="Imagen 11"/>
+            <wp:cNvGraphicFramePr>
+              <a:graphicFrameLocks xmlns:a="http://schemas.openxmlformats.org/drawingml/2006/main" noChangeAspect="1"/>
+            </wp:cNvGraphicFramePr>
+            <a:graphic xmlns:a="http://schemas.openxmlformats.org/drawingml/2006/main">
+              <a:graphicData uri="http://schemas.openxmlformats.org/drawingml/2006/picture">
+                <pic:pic xmlns:pic="http://schemas.openxmlformats.org/drawingml/2006/picture">
+                  <pic:nvPicPr>
+                    <pic:cNvPr id="0" name="Picture 21"/>
+                    <pic:cNvPicPr>
+                      <a:picLocks noChangeAspect="1" noChangeArrowheads="1"/>
+                    </pic:cNvPicPr>
+                  </pic:nvPicPr>
+                  <pic:blipFill>
+                    <a:blip r:embed="rId13">
+                      <a:extLst>
+                        <a:ext uri="{28A0092B-C50C-407E-A947-70E740481C1C}">
+                          <a14:useLocalDpi xmlns:a14="http://schemas.microsoft.com/office/drawing/2010/main" val="0"/>
+                        </a:ext>
+                      </a:extLst>
+                    </a:blip>
+                    <a:srcRect/>
+                    <a:stretch>
+                      <a:fillRect/>
+                    </a:stretch>
+                  </pic:blipFill>
+                  <pic:spPr bwMode="auto">
+                    <a:xfrm>
+                      <a:off x="0" y="0"/>
+                      <a:ext cx="5400040" cy="9600071"/>
+                    </a:xfrm>
+                    <a:prstGeom prst="rect">
+                      <a:avLst/>
+                    </a:prstGeom>
+                    <a:noFill/>
+                    <a:ln>
+                      <a:noFill/>
+                    </a:ln>
+                  </pic:spPr>
+                </pic:pic>
+              </a:graphicData>
+            </a:graphic>
+          </wp:inline>
+        </w:drawing>
+      </w:r>
+    </w:p>
+    <w:p>
+      <w:pPr>
+        <w:jc w:val="both"/>
+        <w:rPr>
+          <w:rFonts w:ascii="Times New Roman" w:hAnsi="Times New Roman" w:cs="Times New Roman"/>
+        </w:rPr>
+      </w:pPr>
       <w:bookmarkStart w:id="1" w:name="_GoBack"/>
       <w:bookmarkEnd w:id="1"/>
+      <w:r>
+        <w:rPr>
+          <w:noProof/>
+        </w:rPr>
+        <w:lastRenderedPageBreak/>
+        <w:drawing>
+          <wp:inline distT="0" distB="0" distL="0" distR="0" wp14:anchorId="45A19C31" wp14:editId="0864C916">
+            <wp:extent cx="5400040" cy="9600071"/>
+            <wp:effectExtent l="0" t="0" r="0" b="1270"/>
+            <wp:docPr id="12" name="Imagen 12"/>
+            <wp:cNvGraphicFramePr>
+              <a:graphicFrameLocks xmlns:a="http://schemas.openxmlformats.org/drawingml/2006/main" noChangeAspect="1"/>
+            </wp:cNvGraphicFramePr>
+            <a:graphic xmlns:a="http://schemas.openxmlformats.org/drawingml/2006/main">
+              <a:graphicData uri="http://schemas.openxmlformats.org/drawingml/2006/picture">
+                <pic:pic xmlns:pic="http://schemas.openxmlformats.org/drawingml/2006/picture">
+                  <pic:nvPicPr>
+                    <pic:cNvPr id="0" name="Picture 23"/>
+                    <pic:cNvPicPr>
+                      <a:picLocks noChangeAspect="1" noChangeArrowheads="1"/>
+                    </pic:cNvPicPr>
+                  </pic:nvPicPr>
+                  <pic:blipFill>
+                    <a:blip r:embed="rId14">
+                      <a:extLst>
+                        <a:ext uri="{28A0092B-C50C-407E-A947-70E740481C1C}">
+                          <a14:useLocalDpi xmlns:a14="http://schemas.microsoft.com/office/drawing/2010/main" val="0"/>
+                        </a:ext>
+                      </a:extLst>
+                    </a:blip>
+                    <a:srcRect/>
+                    <a:stretch>
+                      <a:fillRect/>
+                    </a:stretch>
+                  </pic:blipFill>
+                  <pic:spPr bwMode="auto">
+                    <a:xfrm>
+                      <a:off x="0" y="0"/>
+                      <a:ext cx="5400040" cy="9600071"/>
+                    </a:xfrm>
+                    <a:prstGeom prst="rect">
+                      <a:avLst/>
+                    </a:prstGeom>
+                    <a:noFill/>
+                    <a:ln>
+                      <a:noFill/>
+                    </a:ln>
+                  </pic:spPr>
+                </pic:pic>
+              </a:graphicData>
+            </a:graphic>
+          </wp:inline>
+        </w:drawing>
+      </w:r>
+    </w:p>
+    <w:p>
+      <w:pPr>
+        <w:jc w:val="both"/>
+        <w:rPr>
+          <w:rFonts w:ascii="Times New Roman" w:hAnsi="Times New Roman" w:cs="Times New Roman"/>
+        </w:rPr>
+      </w:pPr>
+      <w:r>
+        <w:rPr>
+          <w:noProof/>
+        </w:rPr>
+        <w:lastRenderedPageBreak/>
+        <w:drawing>
+          <wp:inline distT="0" distB="0" distL="0" distR="0" wp14:anchorId="70498D09" wp14:editId="37DC5A0F">
+            <wp:extent cx="5400040" cy="9600071"/>
+            <wp:effectExtent l="0" t="0" r="0" b="1270"/>
+            <wp:docPr id="13" name="Imagen 13"/>
+            <wp:cNvGraphicFramePr>
+              <a:graphicFrameLocks xmlns:a="http://schemas.openxmlformats.org/drawingml/2006/main" noChangeAspect="1"/>
+            </wp:cNvGraphicFramePr>
+            <a:graphic xmlns:a="http://schemas.openxmlformats.org/drawingml/2006/main">
+              <a:graphicData uri="http://schemas.openxmlformats.org/drawingml/2006/picture">
+                <pic:pic xmlns:pic="http://schemas.openxmlformats.org/drawingml/2006/picture">
+                  <pic:nvPicPr>
+                    <pic:cNvPr id="0" name="Picture 25"/>
+                    <pic:cNvPicPr>
+                      <a:picLocks noChangeAspect="1" noChangeArrowheads="1"/>
+                    </pic:cNvPicPr>
+                  </pic:nvPicPr>
+                  <pic:blipFill>
+                    <a:blip r:embed="rId15">
+                      <a:extLst>
+                        <a:ext uri="{28A0092B-C50C-407E-A947-70E740481C1C}">
+                          <a14:useLocalDpi xmlns:a14="http://schemas.microsoft.com/office/drawing/2010/main" val="0"/>
+                        </a:ext>
+                      </a:extLst>
+                    </a:blip>
+                    <a:srcRect/>
+                    <a:stretch>
+                      <a:fillRect/>
+                    </a:stretch>
+                  </pic:blipFill>
+                  <pic:spPr bwMode="auto">
+                    <a:xfrm>
+                      <a:off x="0" y="0"/>
+                      <a:ext cx="5400040" cy="9600071"/>
+                    </a:xfrm>
+                    <a:prstGeom prst="rect">
+                      <a:avLst/>
+                    </a:prstGeom>
+                    <a:noFill/>
+                    <a:ln>
+                      <a:noFill/>
+                    </a:ln>
+                  </pic:spPr>
+                </pic:pic>
+              </a:graphicData>
+            </a:graphic>
+          </wp:inline>
+        </w:drawing>
+      </w:r>
     </w:p>
     <w:sectPr>
       <w:pgSz w:w="11906" w:h="16838"/>

</xml_diff>